<commit_message>
make your own 2
</commit_message>
<xml_diff>
--- a/Paper/Chomp Paper.docx
+++ b/Paper/Chomp Paper.docx
@@ -2315,6 +2315,13 @@
         <w:t xml:space="preserve">. This increases the probability that CHOMP will choose this “winning” move again from this position. </w:t>
       </w:r>
     </w:p>
+    <w:p/>
+    <w:p>
+      <w:bookmarkStart w:id="2" w:name="_GoBack"/>
+      <w:bookmarkEnd w:id="2"/>
+    </w:p>
+    <w:p/>
+    <w:p/>
     <w:p>
       <w:pPr>
         <w:pStyle w:val="Heading1"/>
@@ -2349,8 +2356,6 @@
       <w:r>
         <w:t xml:space="preserve">. </w:t>
       </w:r>
-      <w:bookmarkStart w:id="2" w:name="_GoBack"/>
-      <w:bookmarkEnd w:id="2"/>
       <w:r>
         <w:t>At the start C</w:t>
       </w:r>
@@ -4208,7 +4213,7 @@
 </file>
 
 <file path=customXml/itemProps1.xml><?xml version="1.0" encoding="utf-8"?>
-<ds:datastoreItem xmlns:ds="http://schemas.openxmlformats.org/officeDocument/2006/customXml" ds:itemID="{B281BC66-D003-4368-ABAA-B3FC45FADD57}">
+<ds:datastoreItem xmlns:ds="http://schemas.openxmlformats.org/officeDocument/2006/customXml" ds:itemID="{AF0859C3-D57E-4A6B-AC08-C73DBD875873}">
   <ds:schemaRefs>
     <ds:schemaRef ds:uri="http://schemas.openxmlformats.org/officeDocument/2006/bibliography"/>
   </ds:schemaRefs>

</xml_diff>